<commit_message>
Fix duplicate navigation and add multi-role support
Changes:
- Add GlobalNav component for unified navigation across all pages
- Remove duplicate headers from workbench, dashboard, and review pages
- Add delete student functionality with confirmation modal
- Fix add student API (grade_level validation + phone duplicate check)
- Fix email confirmation issue (add email_confirm: true)
- Add server-side registration API
- Add workspace redirect page
- Update PROGRESS.md with latest session summary

Layout issue identified - 3 options provided for user selection.

Co-Authored-By: Claude Opus 4.6 <noreply@anthropic.com>
</commit_message>
<xml_diff>
--- a/github/Socrates_ analysis/reco.docx
+++ b/github/Socrates_ analysis/reco.docx
@@ -22,7 +22,21 @@
           <w:rFonts w:hint="eastAsia"/>
           <w:noProof/>
         </w:rPr>
-        <w:t>需要识别的题目：</w:t>
+        <w:t>需要</w:t>
+      </w:r>
+      <w:r>
+        <w:rPr>
+          <w:rFonts w:hint="eastAsia"/>
+          <w:noProof/>
+        </w:rPr>
+        <w:t>输入</w:t>
+      </w:r>
+      <w:r>
+        <w:rPr>
+          <w:rFonts w:hint="eastAsia"/>
+          <w:noProof/>
+        </w:rPr>
+        <w:t>的题目：</w:t>
       </w:r>
     </w:p>
     <w:p>
@@ -96,64 +110,203 @@
         <w:rPr>
           <w:rFonts w:hint="eastAsia"/>
         </w:rPr>
+        <w:t>错误</w:t>
+      </w:r>
+      <w:r>
+        <w:rPr>
+          <w:rFonts w:hint="eastAsia"/>
+        </w:rPr>
         <w:t>识别的结果：</w:t>
       </w:r>
     </w:p>
     <w:p>
-      <w:r>
-        <w:t>题目内容：</w:t>
-      </w:r>
-    </w:p>
-    <w:p>
-      <w:r>
-        <w:t>站 0 C | 的 外 £ J 二 用 人 4 I" n 站 4 人 避 芝 优生 向 本 亲朋 PILTRS | d a)f 二 各 La : 区， S)A RKA AA n 下 。 上 在 72-</w:t>
-      </w:r>
-      <w:proofErr w:type="gramStart"/>
-      <w:r>
-        <w:t>一</w:t>
-      </w:r>
-      <w:proofErr w:type="gramEnd"/>
-      <w:r>
-        <w:t xml:space="preserve"> L 二 9 情人 人 和风 全 </w:t>
-      </w:r>
-      <w:proofErr w:type="spellStart"/>
-      <w:r>
-        <w:t>Yal</w:t>
-      </w:r>
-      <w:proofErr w:type="spellEnd"/>
-      <w:r>
-        <w:t xml:space="preserve">: ok | : } K 本 (| A } J ; p we § 本 有 2 他 07 1 清风 | | (人 RE PT pl </w:t>
-      </w:r>
-      <w:proofErr w:type="gramStart"/>
-      <w:r>
-        <w:t>’</w:t>
-      </w:r>
-      <w:proofErr w:type="gramEnd"/>
-      <w:r>
-        <w:t xml:space="preserve"> O RCT 和 二 人 起 本 和 </w:t>
-      </w:r>
-      <w:proofErr w:type="spellStart"/>
-      <w:r>
-        <w:t>LAlA</w:t>
-      </w:r>
-      <w:proofErr w:type="spellEnd"/>
-      <w:r>
-        <w:t xml:space="preserve"> AT ' | 看 和 如 ) 人 1 人 1 | 从 人 人 人 人</w:t>
-      </w:r>
-    </w:p>
-    <w:p>
-      <w:pPr>
-        <w:rPr>
-          <w:rFonts w:hint="eastAsia"/>
-        </w:rPr>
-      </w:pPr>
-    </w:p>
-    <w:p>
-      <w:pPr>
-        <w:rPr>
-          <w:rFonts w:hint="eastAsia"/>
-        </w:rPr>
-      </w:pPr>
+      <w:pPr>
+        <w:rPr>
+          <w:rFonts w:hint="eastAsia"/>
+        </w:rPr>
+      </w:pPr>
+      <w:r>
+        <w:rPr>
+          <w:rFonts w:hint="eastAsia"/>
+        </w:rPr>
+        <w:t>| 1</w:t>
+      </w:r>
+    </w:p>
+    <w:p>
+      <w:pPr>
+        <w:rPr>
+          <w:rFonts w:hint="eastAsia"/>
+        </w:rPr>
+      </w:pPr>
+      <w:r>
+        <w:rPr>
+          <w:rFonts w:hint="eastAsia"/>
+        </w:rPr>
+        <w:t>| 本</w:t>
+      </w:r>
+    </w:p>
+    <w:p>
+      <w:pPr>
+        <w:rPr>
+          <w:rFonts w:hint="eastAsia"/>
+        </w:rPr>
+      </w:pPr>
+      <w:r>
+        <w:rPr>
+          <w:rFonts w:hint="eastAsia"/>
+        </w:rPr>
+        <w:t>2.§ 放生</w:t>
+      </w:r>
+    </w:p>
+    <w:p>
+      <w:pPr>
+        <w:rPr>
+          <w:rFonts w:hint="eastAsia"/>
+        </w:rPr>
+      </w:pPr>
+      <w:r>
+        <w:rPr>
+          <w:rFonts w:hint="eastAsia"/>
+        </w:rPr>
+        <w:t>hi | 全 biad 2</w:t>
+      </w:r>
+    </w:p>
+    <w:p>
+      <w:pPr>
+        <w:rPr>
+          <w:rFonts w:hint="eastAsia"/>
+        </w:rPr>
+      </w:pPr>
+    </w:p>
+    <w:p>
+      <w:pPr>
+        <w:rPr>
+          <w:rFonts w:hint="eastAsia"/>
+        </w:rPr>
+      </w:pPr>
+      <w:r>
+        <w:rPr>
+          <w:rFonts w:hint="eastAsia"/>
+        </w:rPr>
+        <w:t>n 1</w:t>
+      </w:r>
+    </w:p>
+    <w:p>
+      <w:pPr>
+        <w:rPr>
+          <w:rFonts w:hint="eastAsia"/>
+        </w:rPr>
+      </w:pPr>
+      <w:r>
+        <w:rPr>
+          <w:rFonts w:hint="eastAsia"/>
+        </w:rPr>
+        <w:t>站 7 站 本</w:t>
+      </w:r>
+    </w:p>
+    <w:p>
+      <w:pPr>
+        <w:rPr>
+          <w:rFonts w:hint="eastAsia"/>
+        </w:rPr>
+      </w:pPr>
+      <w:r>
+        <w:rPr>
+          <w:rFonts w:hint="eastAsia"/>
+        </w:rPr>
+        <w:t>几 求 好</w:t>
+      </w:r>
+    </w:p>
+    <w:p>
+      <w:pPr>
+        <w:rPr>
+          <w:rFonts w:hint="eastAsia"/>
+        </w:rPr>
+      </w:pPr>
+      <w:r>
+        <w:rPr>
+          <w:rFonts w:hint="eastAsia"/>
+        </w:rPr>
+        <w:t>24, 求 mn</w:t>
+      </w:r>
+    </w:p>
+    <w:p>
+      <w:pPr>
+        <w:rPr>
+          <w:rFonts w:hint="eastAsia"/>
+        </w:rPr>
+      </w:pPr>
+      <w:r>
+        <w:rPr>
+          <w:rFonts w:hint="eastAsia"/>
+        </w:rPr>
+        <w:t>和 r 的 基</w:t>
+      </w:r>
+    </w:p>
+    <w:p>
+      <w:pPr>
+        <w:rPr>
+          <w:rFonts w:hint="eastAsia"/>
+        </w:rPr>
+      </w:pPr>
+      <w:r>
+        <w:rPr>
+          <w:rFonts w:hint="eastAsia"/>
+        </w:rPr>
+        <w:t>| 0 人 值</w:t>
+      </w:r>
+    </w:p>
+    <w:p>
+      <w:pPr>
+        <w:rPr>
+          <w:rFonts w:hint="eastAsia"/>
+        </w:rPr>
+      </w:pPr>
+      <w:r>
+        <w:rPr>
+          <w:rFonts w:hint="eastAsia"/>
+        </w:rPr>
+        <w:t>人 人</w:t>
+      </w:r>
+    </w:p>
+    <w:p>
+      <w:pPr>
+        <w:rPr>
+          <w:rFonts w:hint="eastAsia"/>
+        </w:rPr>
+      </w:pPr>
+      <w:r>
+        <w:rPr>
+          <w:rFonts w:hint="eastAsia"/>
+        </w:rPr>
+        <w:t>有 1  RE .</w:t>
+      </w:r>
+    </w:p>
+    <w:p>
+      <w:pPr>
+        <w:rPr>
+          <w:rFonts w:hint="eastAsia"/>
+        </w:rPr>
+      </w:pPr>
+      <w:r>
+        <w:rPr>
+          <w:rFonts w:hint="eastAsia"/>
+        </w:rPr>
+        <w:t>人 1 人</w:t>
+      </w:r>
+    </w:p>
+    <w:p>
+      <w:pPr>
+        <w:rPr>
+          <w:rFonts w:hint="eastAsia"/>
+        </w:rPr>
+      </w:pPr>
+      <w:r>
+        <w:rPr>
+          <w:rFonts w:hint="eastAsia"/>
+        </w:rPr>
+        <w:t>0 i</w:t>
+      </w:r>
     </w:p>
     <w:sectPr>
       <w:pgSz w:w="11906" w:h="16838"/>
@@ -825,6 +978,7 @@
   <w:style w:type="character" w:default="1" w:styleId="a0">
     <w:name w:val="Default Paragraph Font"/>
     <w:uiPriority w:val="1"/>
+    <w:semiHidden/>
     <w:unhideWhenUsed/>
   </w:style>
   <w:style w:type="table" w:default="1" w:styleId="a1">

</xml_diff>